<commit_message>
added helpful links to the document
</commit_message>
<xml_diff>
--- a/Web Speech API.docx
+++ b/Web Speech API.docx
@@ -35,7 +35,7 @@
       <w:r>
         <w:t>This cutting edge technology introduced at the end of 2012 (</w:t>
       </w:r>
-      <w:hyperlink r:id="rId9" w:history="1">
+      <w:hyperlink r:id="rId9" w:anchor="tts-section" w:history="1">
         <w:r>
           <w:rPr>
             <w:rStyle w:val="Hyperlink"/>
@@ -153,7 +153,7 @@
       <w:r>
         <w:t xml:space="preserve"> SpeechRecognition is supported in Chrome, Opera and Chrome for Android with –webkit prefix and can be enabled in Firefor in config (</w:t>
       </w:r>
-      <w:hyperlink r:id="rId13" w:history="1">
+      <w:hyperlink r:id="rId13" w:anchor="feat=speech-recognition" w:history="1">
         <w:r>
           <w:rPr>
             <w:rStyle w:val="Hyperlink"/>
@@ -164,7 +164,7 @@
       <w:r>
         <w:t>). On the bright side SpeechSynthesis made it to most of modern browsers (</w:t>
       </w:r>
-      <w:hyperlink r:id="rId14" w:history="1">
+      <w:hyperlink r:id="rId14" w:anchor="feat=speech-synthesis" w:history="1">
         <w:r>
           <w:rPr>
             <w:rStyle w:val="Hyperlink"/>
@@ -463,6 +463,113 @@
           <w:highlight w:val="yellow"/>
         </w:rPr>
         <w:t>(var recognition = new SpeechRecognition())</w:t>
+      </w:r>
+    </w:p>
+    <w:p/>
+    <w:p>
+      <w:r>
+        <w:t>https://www.smashingmagazine.com/2014/12/enhancing-ux-with-the-web-speech-api/</w:t>
+      </w:r>
+      <w:r>
+        <w:br/>
+      </w:r>
+      <w:hyperlink r:id="rId15" w:history="1">
+        <w:r>
+          <w:rPr>
+            <w:rStyle w:val="Hyperlink"/>
+          </w:rPr>
+          <w:t>https://dvcs.w3.org/hg/speech-api/raw-file/tip/speechapi.html#tts-section</w:t>
+        </w:r>
+      </w:hyperlink>
+      <w:r>
+        <w:br/>
+      </w:r>
+      <w:hyperlink r:id="rId16" w:history="1">
+        <w:r>
+          <w:rPr>
+            <w:rStyle w:val="Hyperlink"/>
+          </w:rPr>
+          <w:t>http://caniuse.com/#search=speech</w:t>
+        </w:r>
+      </w:hyperlink>
+      <w:r>
+        <w:br/>
+      </w:r>
+      <w:hyperlink r:id="rId17" w:history="1">
+        <w:r>
+          <w:rPr>
+            <w:rStyle w:val="Hyperlink"/>
+          </w:rPr>
+          <w:t>http://lists.w3.org/Archives/Public/public-webapps/2011OctDec/att-1696/speechapi.html</w:t>
+        </w:r>
+      </w:hyperlink>
+      <w:r>
+        <w:br/>
+      </w:r>
+      <w:hyperlink r:id="rId18" w:history="1">
+        <w:r>
+          <w:rPr>
+            <w:rStyle w:val="Hyperlink"/>
+          </w:rPr>
+          <w:t>https://www.adobe.com/devnet/archive/html5/articles/voice-to-drive-the-web-introduction-to-speech-api.html</w:t>
+        </w:r>
+      </w:hyperlink>
+      <w:r>
+        <w:br/>
+      </w:r>
+      <w:hyperlink r:id="rId19" w:history="1">
+        <w:r>
+          <w:rPr>
+            <w:rStyle w:val="Hyperlink"/>
+          </w:rPr>
+          <w:t>https://developer.mozilla.org/en-US/docs/Web/API/SpeechSynthesisUtterance</w:t>
+        </w:r>
+      </w:hyperlink>
+      <w:r>
+        <w:br/>
+      </w:r>
+      <w:r>
+        <w:lastRenderedPageBreak/>
+        <w:t>https://www.sitepoint.com/introducing-web-speech-api/</w:t>
+      </w:r>
+      <w:r>
+        <w:br/>
+      </w:r>
+      <w:hyperlink r:id="rId20" w:history="1">
+        <w:r>
+          <w:rPr>
+            <w:rStyle w:val="Hyperlink"/>
+          </w:rPr>
+          <w:t>https://developers.google.com/web/updates/2013/01/Voice-Driven-Web-Apps-Introduction-to-the-Web-Speech-API</w:t>
+        </w:r>
+      </w:hyperlink>
+      <w:r>
+        <w:br/>
+      </w:r>
+      <w:hyperlink r:id="rId21" w:history="1">
+        <w:r>
+          <w:rPr>
+            <w:rStyle w:val="Hyperlink"/>
+          </w:rPr>
+          <w:t>https://developer.mozilla.org/en-US/docs/Web/API/SpeechRecognition</w:t>
+        </w:r>
+      </w:hyperlink>
+      <w:r>
+        <w:br/>
+      </w:r>
+      <w:hyperlink r:id="rId22" w:history="1">
+        <w:r>
+          <w:rPr>
+            <w:rStyle w:val="Hyperlink"/>
+          </w:rPr>
+          <w:t>https://developer.mozilla.org/en-US/docs/Web/API/SpeechGrammarList</w:t>
+        </w:r>
+      </w:hyperlink>
+      <w:r>
+        <w:br/>
+      </w:r>
+      <w:r>
+        <w:t>https://developer.mozilla.org/en-US/docs/Web/API/Web_Speech_API</w:t>
       </w:r>
       <w:bookmarkStart w:id="0" w:name="_GoBack"/>
       <w:bookmarkEnd w:id="0"/>
@@ -1696,7 +1803,7 @@
 </file>
 
 <file path=customXml/itemProps1.xml><?xml version="1.0" encoding="utf-8"?>
-<ds:datastoreItem xmlns:ds="http://schemas.openxmlformats.org/officeDocument/2006/customXml" ds:itemID="{13030DF9-119F-450F-8E98-3E49AE7358F9}">
+<ds:datastoreItem xmlns:ds="http://schemas.openxmlformats.org/officeDocument/2006/customXml" ds:itemID="{B189E82E-FC97-4D4F-8E84-0BDC76B0C355}">
   <ds:schemaRefs>
     <ds:schemaRef ds:uri="http://www.w3.org/2001/XMLSchema"/>
     <ds:schemaRef ds:uri="http://www.boldonjames.com/2008/01/sie/internal/label"/>

</xml_diff>